<commit_message>
Actualizacion tabla solicitud Responsable
</commit_message>
<xml_diff>
--- a/Documentos/Entrega/Estrada David.docx
+++ b/Documentos/Entrega/Estrada David.docx
@@ -38,7 +38,7 @@
       <w:tr>
         <w:tc>
           <w:tcPr>
-            <w:tcW w:w="2404" w:type="dxa"/>
+            <w:tcW w:w="2295" w:type="dxa"/>
             <w:shd w:val="clear" w:color="auto" w:fill="DEEAF6" w:themeFill="accent1" w:themeFillTint="33"/>
           </w:tcPr>
           <w:p>
@@ -57,7 +57,7 @@
         </w:tc>
         <w:tc>
           <w:tcPr>
-            <w:tcW w:w="8654" w:type="dxa"/>
+            <w:tcW w:w="8763" w:type="dxa"/>
             <w:gridSpan w:val="3"/>
           </w:tcPr>
           <w:p>
@@ -70,7 +70,7 @@
       <w:tr>
         <w:tc>
           <w:tcPr>
-            <w:tcW w:w="2404" w:type="dxa"/>
+            <w:tcW w:w="2295" w:type="dxa"/>
             <w:shd w:val="clear" w:color="auto" w:fill="DEEAF6" w:themeFill="accent1" w:themeFillTint="33"/>
           </w:tcPr>
           <w:p>
@@ -113,7 +113,7 @@
         </w:tc>
         <w:tc>
           <w:tcPr>
-            <w:tcW w:w="8654" w:type="dxa"/>
+            <w:tcW w:w="8763" w:type="dxa"/>
             <w:gridSpan w:val="3"/>
           </w:tcPr>
           <w:p>
@@ -126,7 +126,7 @@
       <w:tr>
         <w:tc>
           <w:tcPr>
-            <w:tcW w:w="2404" w:type="dxa"/>
+            <w:tcW w:w="2295" w:type="dxa"/>
             <w:shd w:val="clear" w:color="auto" w:fill="DEEAF6" w:themeFill="accent1" w:themeFillTint="33"/>
           </w:tcPr>
           <w:p>
@@ -169,7 +169,7 @@
         </w:tc>
         <w:tc>
           <w:tcPr>
-            <w:tcW w:w="8654" w:type="dxa"/>
+            <w:tcW w:w="8763" w:type="dxa"/>
             <w:gridSpan w:val="3"/>
           </w:tcPr>
           <w:p>
@@ -177,7 +177,10 @@
               <w:t xml:space="preserve">Esquema: </w:t>
             </w:r>
             <w:r>
-              <w:t>general, planeación</w:t>
+              <w:t xml:space="preserve">general, </w:t>
+            </w:r>
+            <w:r>
+              <w:t>administrativo, financiero</w:t>
             </w:r>
           </w:p>
         </w:tc>
@@ -208,7 +211,7 @@
       <w:tr>
         <w:tc>
           <w:tcPr>
-            <w:tcW w:w="2404" w:type="dxa"/>
+            <w:tcW w:w="2295" w:type="dxa"/>
             <w:shd w:val="clear" w:color="auto" w:fill="DEEAF6" w:themeFill="accent1" w:themeFillTint="33"/>
           </w:tcPr>
           <w:p>
@@ -249,7 +252,7 @@
         </w:tc>
         <w:tc>
           <w:tcPr>
-            <w:tcW w:w="2295" w:type="dxa"/>
+            <w:tcW w:w="3012" w:type="dxa"/>
             <w:shd w:val="clear" w:color="auto" w:fill="DEEAF6" w:themeFill="accent1" w:themeFillTint="33"/>
           </w:tcPr>
           <w:p>
@@ -274,7 +277,7 @@
         </w:tc>
         <w:tc>
           <w:tcPr>
-            <w:tcW w:w="2233" w:type="dxa"/>
+            <w:tcW w:w="2039" w:type="dxa"/>
             <w:shd w:val="clear" w:color="auto" w:fill="DEEAF6" w:themeFill="accent1" w:themeFillTint="33"/>
           </w:tcPr>
           <w:p>
@@ -293,7 +296,7 @@
         </w:tc>
         <w:tc>
           <w:tcPr>
-            <w:tcW w:w="4126" w:type="dxa"/>
+            <w:tcW w:w="3712" w:type="dxa"/>
             <w:shd w:val="clear" w:color="auto" w:fill="DEEAF6" w:themeFill="accent1" w:themeFillTint="33"/>
           </w:tcPr>
           <w:p>
@@ -314,7 +317,7 @@
       <w:tr>
         <w:tc>
           <w:tcPr>
-            <w:tcW w:w="2404" w:type="dxa"/>
+            <w:tcW w:w="2295" w:type="dxa"/>
           </w:tcPr>
           <w:p>
             <w:r>
@@ -324,7 +327,7 @@
         </w:tc>
         <w:tc>
           <w:tcPr>
-            <w:tcW w:w="2295" w:type="dxa"/>
+            <w:tcW w:w="3012" w:type="dxa"/>
           </w:tcPr>
           <w:p>
             <w:proofErr w:type="spellStart"/>
@@ -336,7 +339,7 @@
         </w:tc>
         <w:tc>
           <w:tcPr>
-            <w:tcW w:w="2233" w:type="dxa"/>
+            <w:tcW w:w="2039" w:type="dxa"/>
           </w:tcPr>
           <w:p>
             <w:pPr>
@@ -349,7 +352,7 @@
         </w:tc>
         <w:tc>
           <w:tcPr>
-            <w:tcW w:w="4126" w:type="dxa"/>
+            <w:tcW w:w="3712" w:type="dxa"/>
           </w:tcPr>
           <w:p>
             <w:r>
@@ -361,7 +364,7 @@
       <w:tr>
         <w:tc>
           <w:tcPr>
-            <w:tcW w:w="2404" w:type="dxa"/>
+            <w:tcW w:w="2295" w:type="dxa"/>
           </w:tcPr>
           <w:p>
             <w:r>
@@ -371,7 +374,7 @@
         </w:tc>
         <w:tc>
           <w:tcPr>
-            <w:tcW w:w="2295" w:type="dxa"/>
+            <w:tcW w:w="3012" w:type="dxa"/>
           </w:tcPr>
           <w:p>
             <w:proofErr w:type="spellStart"/>
@@ -383,7 +386,7 @@
         </w:tc>
         <w:tc>
           <w:tcPr>
-            <w:tcW w:w="2233" w:type="dxa"/>
+            <w:tcW w:w="2039" w:type="dxa"/>
           </w:tcPr>
           <w:p>
             <w:pPr>
@@ -396,7 +399,7 @@
         </w:tc>
         <w:tc>
           <w:tcPr>
-            <w:tcW w:w="4126" w:type="dxa"/>
+            <w:tcW w:w="3712" w:type="dxa"/>
           </w:tcPr>
           <w:p>
             <w:r>
@@ -408,7 +411,7 @@
       <w:tr>
         <w:tc>
           <w:tcPr>
-            <w:tcW w:w="2404" w:type="dxa"/>
+            <w:tcW w:w="2295" w:type="dxa"/>
           </w:tcPr>
           <w:p>
             <w:r>
@@ -418,7 +421,7 @@
         </w:tc>
         <w:tc>
           <w:tcPr>
-            <w:tcW w:w="2295" w:type="dxa"/>
+            <w:tcW w:w="3012" w:type="dxa"/>
           </w:tcPr>
           <w:p>
             <w:proofErr w:type="spellStart"/>
@@ -430,7 +433,7 @@
         </w:tc>
         <w:tc>
           <w:tcPr>
-            <w:tcW w:w="2233" w:type="dxa"/>
+            <w:tcW w:w="2039" w:type="dxa"/>
           </w:tcPr>
           <w:p>
             <w:pPr>
@@ -443,7 +446,7 @@
         </w:tc>
         <w:tc>
           <w:tcPr>
-            <w:tcW w:w="4126" w:type="dxa"/>
+            <w:tcW w:w="3712" w:type="dxa"/>
           </w:tcPr>
           <w:p>
             <w:r>
@@ -455,7 +458,7 @@
       <w:tr>
         <w:tc>
           <w:tcPr>
-            <w:tcW w:w="2404" w:type="dxa"/>
+            <w:tcW w:w="2295" w:type="dxa"/>
           </w:tcPr>
           <w:p>
             <w:r>
@@ -465,7 +468,7 @@
         </w:tc>
         <w:tc>
           <w:tcPr>
-            <w:tcW w:w="2295" w:type="dxa"/>
+            <w:tcW w:w="3012" w:type="dxa"/>
           </w:tcPr>
           <w:p>
             <w:proofErr w:type="spellStart"/>
@@ -477,7 +480,7 @@
         </w:tc>
         <w:tc>
           <w:tcPr>
-            <w:tcW w:w="2233" w:type="dxa"/>
+            <w:tcW w:w="2039" w:type="dxa"/>
           </w:tcPr>
           <w:p>
             <w:pPr>
@@ -490,7 +493,7 @@
         </w:tc>
         <w:tc>
           <w:tcPr>
-            <w:tcW w:w="4126" w:type="dxa"/>
+            <w:tcW w:w="3712" w:type="dxa"/>
           </w:tcPr>
           <w:p>
             <w:r>
@@ -502,7 +505,7 @@
       <w:tr>
         <w:tc>
           <w:tcPr>
-            <w:tcW w:w="2404" w:type="dxa"/>
+            <w:tcW w:w="2295" w:type="dxa"/>
           </w:tcPr>
           <w:p>
             <w:r>
@@ -512,7 +515,7 @@
         </w:tc>
         <w:tc>
           <w:tcPr>
-            <w:tcW w:w="2295" w:type="dxa"/>
+            <w:tcW w:w="3012" w:type="dxa"/>
           </w:tcPr>
           <w:p>
             <w:proofErr w:type="spellStart"/>
@@ -524,7 +527,7 @@
         </w:tc>
         <w:tc>
           <w:tcPr>
-            <w:tcW w:w="2233" w:type="dxa"/>
+            <w:tcW w:w="2039" w:type="dxa"/>
           </w:tcPr>
           <w:p>
             <w:pPr>
@@ -537,7 +540,7 @@
         </w:tc>
         <w:tc>
           <w:tcPr>
-            <w:tcW w:w="4126" w:type="dxa"/>
+            <w:tcW w:w="3712" w:type="dxa"/>
           </w:tcPr>
           <w:p>
             <w:r>
@@ -549,29 +552,29 @@
       <w:tr>
         <w:tc>
           <w:tcPr>
-            <w:tcW w:w="2404" w:type="dxa"/>
-          </w:tcPr>
-          <w:p>
-            <w:r>
-              <w:t>general</w:t>
-            </w:r>
-          </w:p>
-        </w:tc>
-        <w:tc>
-          <w:tcPr>
             <w:tcW w:w="2295" w:type="dxa"/>
           </w:tcPr>
           <w:p>
+            <w:r>
+              <w:t>administrativo</w:t>
+            </w:r>
+          </w:p>
+        </w:tc>
+        <w:tc>
+          <w:tcPr>
+            <w:tcW w:w="3012" w:type="dxa"/>
+          </w:tcPr>
+          <w:p>
             <w:proofErr w:type="spellStart"/>
             <w:r>
-              <w:t>gener_atributos</w:t>
+              <w:t>gener_unidad_atributos</w:t>
             </w:r>
             <w:proofErr w:type="spellEnd"/>
           </w:p>
         </w:tc>
         <w:tc>
           <w:tcPr>
-            <w:tcW w:w="2233" w:type="dxa"/>
+            <w:tcW w:w="2039" w:type="dxa"/>
           </w:tcPr>
           <w:p>
             <w:pPr>
@@ -584,7 +587,7 @@
         </w:tc>
         <w:tc>
           <w:tcPr>
-            <w:tcW w:w="4126" w:type="dxa"/>
+            <w:tcW w:w="3712" w:type="dxa"/>
           </w:tcPr>
           <w:p>
             <w:r>
@@ -596,29 +599,32 @@
       <w:tr>
         <w:tc>
           <w:tcPr>
-            <w:tcW w:w="2404" w:type="dxa"/>
-          </w:tcPr>
-          <w:p>
-            <w:r>
-              <w:t>general</w:t>
-            </w:r>
-          </w:p>
-        </w:tc>
-        <w:tc>
-          <w:tcPr>
             <w:tcW w:w="2295" w:type="dxa"/>
           </w:tcPr>
           <w:p>
+            <w:r>
+              <w:t>administrativo</w:t>
+            </w:r>
+          </w:p>
+        </w:tc>
+        <w:tc>
+          <w:tcPr>
+            <w:tcW w:w="3012" w:type="dxa"/>
+          </w:tcPr>
+          <w:p>
             <w:proofErr w:type="spellStart"/>
             <w:r>
-              <w:t>gener_unidad_atributos</w:t>
+              <w:t>gesfi_</w:t>
+            </w:r>
+            <w:r>
+              <w:t>dia</w:t>
             </w:r>
             <w:proofErr w:type="spellEnd"/>
           </w:p>
         </w:tc>
         <w:tc>
           <w:tcPr>
-            <w:tcW w:w="2233" w:type="dxa"/>
+            <w:tcW w:w="2039" w:type="dxa"/>
           </w:tcPr>
           <w:p>
             <w:pPr>
@@ -631,7 +637,7 @@
         </w:tc>
         <w:tc>
           <w:tcPr>
-            <w:tcW w:w="4126" w:type="dxa"/>
+            <w:tcW w:w="3712" w:type="dxa"/>
           </w:tcPr>
           <w:p>
             <w:r>
@@ -643,31 +649,32 @@
       <w:tr>
         <w:tc>
           <w:tcPr>
-            <w:tcW w:w="2404" w:type="dxa"/>
+            <w:tcW w:w="2295" w:type="dxa"/>
+          </w:tcPr>
+          <w:p>
+            <w:r>
+              <w:t>administrativo</w:t>
+            </w:r>
+          </w:p>
+        </w:tc>
+        <w:tc>
+          <w:tcPr>
+            <w:tcW w:w="3012" w:type="dxa"/>
           </w:tcPr>
           <w:p>
             <w:proofErr w:type="spellStart"/>
             <w:r>
-              <w:t>planeacion</w:t>
+              <w:t>gesfi_</w:t>
+            </w:r>
+            <w:r>
+              <w:t>horario_aula</w:t>
             </w:r>
             <w:proofErr w:type="spellEnd"/>
           </w:p>
         </w:tc>
         <w:tc>
           <w:tcPr>
-            <w:tcW w:w="2295" w:type="dxa"/>
-          </w:tcPr>
-          <w:p>
-            <w:proofErr w:type="spellStart"/>
-            <w:r>
-              <w:t>plan_dia</w:t>
-            </w:r>
-            <w:proofErr w:type="spellEnd"/>
-          </w:p>
-        </w:tc>
-        <w:tc>
-          <w:tcPr>
-            <w:tcW w:w="2233" w:type="dxa"/>
+            <w:tcW w:w="2039" w:type="dxa"/>
           </w:tcPr>
           <w:p>
             <w:pPr>
@@ -680,7 +687,7 @@
         </w:tc>
         <w:tc>
           <w:tcPr>
-            <w:tcW w:w="4126" w:type="dxa"/>
+            <w:tcW w:w="3712" w:type="dxa"/>
           </w:tcPr>
           <w:p>
             <w:r>
@@ -692,31 +699,32 @@
       <w:tr>
         <w:tc>
           <w:tcPr>
-            <w:tcW w:w="2404" w:type="dxa"/>
+            <w:tcW w:w="2295" w:type="dxa"/>
+          </w:tcPr>
+          <w:p>
+            <w:r>
+              <w:t>administrativo</w:t>
+            </w:r>
+          </w:p>
+        </w:tc>
+        <w:tc>
+          <w:tcPr>
+            <w:tcW w:w="3012" w:type="dxa"/>
           </w:tcPr>
           <w:p>
             <w:proofErr w:type="spellStart"/>
             <w:r>
-              <w:t>planeacion</w:t>
+              <w:t>gesfi_</w:t>
+            </w:r>
+            <w:r>
+              <w:t>solicitante</w:t>
             </w:r>
             <w:proofErr w:type="spellEnd"/>
           </w:p>
         </w:tc>
         <w:tc>
           <w:tcPr>
-            <w:tcW w:w="2295" w:type="dxa"/>
-          </w:tcPr>
-          <w:p>
-            <w:proofErr w:type="spellStart"/>
-            <w:r>
-              <w:t>plan_horario_aula</w:t>
-            </w:r>
-            <w:proofErr w:type="spellEnd"/>
-          </w:p>
-        </w:tc>
-        <w:tc>
-          <w:tcPr>
-            <w:tcW w:w="2233" w:type="dxa"/>
+            <w:tcW w:w="2039" w:type="dxa"/>
           </w:tcPr>
           <w:p>
             <w:pPr>
@@ -729,7 +737,7 @@
         </w:tc>
         <w:tc>
           <w:tcPr>
-            <w:tcW w:w="4126" w:type="dxa"/>
+            <w:tcW w:w="3712" w:type="dxa"/>
           </w:tcPr>
           <w:p>
             <w:r>
@@ -741,31 +749,32 @@
       <w:tr>
         <w:tc>
           <w:tcPr>
-            <w:tcW w:w="2404" w:type="dxa"/>
+            <w:tcW w:w="2295" w:type="dxa"/>
+          </w:tcPr>
+          <w:p>
+            <w:r>
+              <w:t>administrativo</w:t>
+            </w:r>
+          </w:p>
+        </w:tc>
+        <w:tc>
+          <w:tcPr>
+            <w:tcW w:w="3012" w:type="dxa"/>
           </w:tcPr>
           <w:p>
             <w:proofErr w:type="spellStart"/>
             <w:r>
-              <w:t>planeacion</w:t>
+              <w:t>gesfi_</w:t>
+            </w:r>
+            <w:r>
+              <w:t>evento</w:t>
             </w:r>
             <w:proofErr w:type="spellEnd"/>
           </w:p>
         </w:tc>
         <w:tc>
           <w:tcPr>
-            <w:tcW w:w="2295" w:type="dxa"/>
-          </w:tcPr>
-          <w:p>
-            <w:proofErr w:type="spellStart"/>
-            <w:r>
-              <w:t>plan_solicitante</w:t>
-            </w:r>
-            <w:proofErr w:type="spellEnd"/>
-          </w:p>
-        </w:tc>
-        <w:tc>
-          <w:tcPr>
-            <w:tcW w:w="2233" w:type="dxa"/>
+            <w:tcW w:w="2039" w:type="dxa"/>
           </w:tcPr>
           <w:p>
             <w:pPr>
@@ -778,7 +787,7 @@
         </w:tc>
         <w:tc>
           <w:tcPr>
-            <w:tcW w:w="4126" w:type="dxa"/>
+            <w:tcW w:w="3712" w:type="dxa"/>
           </w:tcPr>
           <w:p>
             <w:r>
@@ -790,31 +799,82 @@
       <w:tr>
         <w:tc>
           <w:tcPr>
-            <w:tcW w:w="2404" w:type="dxa"/>
+            <w:tcW w:w="2295" w:type="dxa"/>
+          </w:tcPr>
+          <w:p>
+            <w:r>
+              <w:t>administrativo</w:t>
+            </w:r>
+          </w:p>
+        </w:tc>
+        <w:tc>
+          <w:tcPr>
+            <w:tcW w:w="3012" w:type="dxa"/>
           </w:tcPr>
           <w:p>
             <w:proofErr w:type="spellStart"/>
             <w:r>
-              <w:t>planeacion</w:t>
+              <w:t>gesfi_</w:t>
+            </w:r>
+            <w:r>
+              <w:t>asignacion_aula</w:t>
             </w:r>
             <w:proofErr w:type="spellEnd"/>
           </w:p>
         </w:tc>
         <w:tc>
           <w:tcPr>
+            <w:tcW w:w="2039" w:type="dxa"/>
+          </w:tcPr>
+          <w:p>
+            <w:pPr>
+              <w:jc w:val="center"/>
+            </w:pPr>
+            <w:r>
+              <w:t>*</w:t>
+            </w:r>
+          </w:p>
+        </w:tc>
+        <w:tc>
+          <w:tcPr>
+            <w:tcW w:w="3712" w:type="dxa"/>
+          </w:tcPr>
+          <w:p>
+            <w:r>
+              <w:t>Desarrollo aplicación</w:t>
+            </w:r>
+          </w:p>
+        </w:tc>
+      </w:tr>
+      <w:tr>
+        <w:tc>
+          <w:tcPr>
             <w:tcW w:w="2295" w:type="dxa"/>
           </w:tcPr>
           <w:p>
+            <w:r>
+              <w:t>administrativo</w:t>
+            </w:r>
+          </w:p>
+        </w:tc>
+        <w:tc>
+          <w:tcPr>
+            <w:tcW w:w="3012" w:type="dxa"/>
+          </w:tcPr>
+          <w:p>
             <w:proofErr w:type="spellStart"/>
             <w:r>
-              <w:t>plan_evento</w:t>
+              <w:t>gesfi_</w:t>
+            </w:r>
+            <w:r>
+              <w:t>solicitud</w:t>
             </w:r>
             <w:proofErr w:type="spellEnd"/>
           </w:p>
         </w:tc>
         <w:tc>
           <w:tcPr>
-            <w:tcW w:w="2233" w:type="dxa"/>
+            <w:tcW w:w="2039" w:type="dxa"/>
           </w:tcPr>
           <w:p>
             <w:pPr>
@@ -827,428 +887,560 @@
         </w:tc>
         <w:tc>
           <w:tcPr>
-            <w:tcW w:w="4126" w:type="dxa"/>
+            <w:tcW w:w="3712" w:type="dxa"/>
           </w:tcPr>
           <w:p>
             <w:r>
               <w:t>Desarrollo aplicación</w:t>
+            </w:r>
+          </w:p>
+        </w:tc>
+      </w:tr>
+      <w:tr>
+        <w:tc>
+          <w:tcPr>
+            <w:tcW w:w="2295" w:type="dxa"/>
+          </w:tcPr>
+          <w:p>
+            <w:r>
+              <w:t>administrativo</w:t>
+            </w:r>
+          </w:p>
+        </w:tc>
+        <w:tc>
+          <w:tcPr>
+            <w:tcW w:w="3012" w:type="dxa"/>
+          </w:tcPr>
+          <w:p>
+            <w:proofErr w:type="spellStart"/>
+            <w:r>
+              <w:t>gesfi_</w:t>
+            </w:r>
+            <w:r>
+              <w:t>horario_espacio</w:t>
+            </w:r>
+            <w:proofErr w:type="spellEnd"/>
+          </w:p>
+        </w:tc>
+        <w:tc>
+          <w:tcPr>
+            <w:tcW w:w="2039" w:type="dxa"/>
+          </w:tcPr>
+          <w:p>
+            <w:pPr>
+              <w:jc w:val="center"/>
+            </w:pPr>
+            <w:r>
+              <w:t>*</w:t>
+            </w:r>
+          </w:p>
+        </w:tc>
+        <w:tc>
+          <w:tcPr>
+            <w:tcW w:w="3712" w:type="dxa"/>
+          </w:tcPr>
+          <w:p>
+            <w:r>
+              <w:t>Desarrollo aplicación</w:t>
+            </w:r>
+          </w:p>
+        </w:tc>
+      </w:tr>
+      <w:tr>
+        <w:tc>
+          <w:tcPr>
+            <w:tcW w:w="2295" w:type="dxa"/>
+          </w:tcPr>
+          <w:p>
+            <w:pPr>
+              <w:rPr>
+                <w:u w:val="single"/>
+              </w:rPr>
+            </w:pPr>
+            <w:r>
+              <w:t>administrativo</w:t>
+            </w:r>
+          </w:p>
+        </w:tc>
+        <w:tc>
+          <w:tcPr>
+            <w:tcW w:w="3012" w:type="dxa"/>
+          </w:tcPr>
+          <w:p>
+            <w:proofErr w:type="spellStart"/>
+            <w:r>
+              <w:t>gesfi_</w:t>
+            </w:r>
+            <w:r>
+              <w:t>asignacion_espacio</w:t>
+            </w:r>
+            <w:proofErr w:type="spellEnd"/>
+          </w:p>
+        </w:tc>
+        <w:tc>
+          <w:tcPr>
+            <w:tcW w:w="2039" w:type="dxa"/>
+          </w:tcPr>
+          <w:p>
+            <w:pPr>
+              <w:jc w:val="center"/>
+            </w:pPr>
+            <w:r>
+              <w:t>*</w:t>
+            </w:r>
+          </w:p>
+        </w:tc>
+        <w:tc>
+          <w:tcPr>
+            <w:tcW w:w="3712" w:type="dxa"/>
+          </w:tcPr>
+          <w:p>
+            <w:r>
+              <w:t>Desarrollo aplicación</w:t>
+            </w:r>
+          </w:p>
+        </w:tc>
+      </w:tr>
+      <w:tr>
+        <w:tc>
+          <w:tcPr>
+            <w:tcW w:w="2295" w:type="dxa"/>
+          </w:tcPr>
+          <w:p>
+            <w:r>
+              <w:t>general</w:t>
+            </w:r>
+          </w:p>
+        </w:tc>
+        <w:tc>
+          <w:tcPr>
+            <w:tcW w:w="3012" w:type="dxa"/>
+          </w:tcPr>
+          <w:p>
+            <w:proofErr w:type="spellStart"/>
+            <w:r>
+              <w:t>gener_unidad</w:t>
+            </w:r>
+            <w:proofErr w:type="spellEnd"/>
+          </w:p>
+        </w:tc>
+        <w:tc>
+          <w:tcPr>
+            <w:tcW w:w="2039" w:type="dxa"/>
+          </w:tcPr>
+          <w:p>
+            <w:pPr>
+              <w:jc w:val="center"/>
+            </w:pPr>
+            <w:r>
+              <w:t>SELECT</w:t>
+            </w:r>
+          </w:p>
+        </w:tc>
+        <w:tc>
+          <w:tcPr>
+            <w:tcW w:w="3712" w:type="dxa"/>
+          </w:tcPr>
+          <w:p>
+            <w:r>
+              <w:t>Consulta de las facultades, departamentos y programas</w:t>
+            </w:r>
+          </w:p>
+        </w:tc>
+      </w:tr>
+      <w:tr>
+        <w:tc>
+          <w:tcPr>
+            <w:tcW w:w="2295" w:type="dxa"/>
+          </w:tcPr>
+          <w:p>
+            <w:r>
+              <w:t>general</w:t>
+            </w:r>
+          </w:p>
+        </w:tc>
+        <w:tc>
+          <w:tcPr>
+            <w:tcW w:w="3012" w:type="dxa"/>
+          </w:tcPr>
+          <w:p>
+            <w:proofErr w:type="spellStart"/>
+            <w:r>
+              <w:t>gener_organigrama</w:t>
+            </w:r>
+            <w:proofErr w:type="spellEnd"/>
+          </w:p>
+        </w:tc>
+        <w:tc>
+          <w:tcPr>
+            <w:tcW w:w="2039" w:type="dxa"/>
+          </w:tcPr>
+          <w:p>
+            <w:pPr>
+              <w:jc w:val="center"/>
+            </w:pPr>
+            <w:r>
+              <w:t>SELECT</w:t>
+            </w:r>
+          </w:p>
+        </w:tc>
+        <w:tc>
+          <w:tcPr>
+            <w:tcW w:w="3712" w:type="dxa"/>
+          </w:tcPr>
+          <w:p>
+            <w:pPr>
+              <w:rPr>
+                <w:u w:val="single"/>
+              </w:rPr>
+            </w:pPr>
+            <w:r>
+              <w:t>Consulta de las facultades, departamentos y programas</w:t>
+            </w:r>
+          </w:p>
+        </w:tc>
+      </w:tr>
+      <w:tr>
+        <w:tc>
+          <w:tcPr>
+            <w:tcW w:w="2295" w:type="dxa"/>
+          </w:tcPr>
+          <w:p>
+            <w:r>
+              <w:t>general</w:t>
+            </w:r>
+          </w:p>
+        </w:tc>
+        <w:tc>
+          <w:tcPr>
+            <w:tcW w:w="3012" w:type="dxa"/>
+          </w:tcPr>
+          <w:p>
+            <w:proofErr w:type="spellStart"/>
+            <w:r>
+              <w:t>gener_tipo_unidad</w:t>
+            </w:r>
+            <w:proofErr w:type="spellEnd"/>
+          </w:p>
+        </w:tc>
+        <w:tc>
+          <w:tcPr>
+            <w:tcW w:w="2039" w:type="dxa"/>
+          </w:tcPr>
+          <w:p>
+            <w:pPr>
+              <w:jc w:val="center"/>
+            </w:pPr>
+            <w:r>
+              <w:t>SELECT</w:t>
+            </w:r>
+          </w:p>
+        </w:tc>
+        <w:tc>
+          <w:tcPr>
+            <w:tcW w:w="3712" w:type="dxa"/>
+          </w:tcPr>
+          <w:p>
+            <w:r>
+              <w:t>Consulta de las facultades, departamentos y programas</w:t>
+            </w:r>
+          </w:p>
+        </w:tc>
+      </w:tr>
+      <w:tr>
+        <w:tc>
+          <w:tcPr>
+            <w:tcW w:w="2295" w:type="dxa"/>
+          </w:tcPr>
+          <w:p>
+            <w:r>
+              <w:t>financiero</w:t>
+            </w:r>
+          </w:p>
+        </w:tc>
+        <w:tc>
+          <w:tcPr>
+            <w:tcW w:w="3012" w:type="dxa"/>
+          </w:tcPr>
+          <w:p>
+            <w:proofErr w:type="spellStart"/>
+            <w:r>
+              <w:t>talen_empleado</w:t>
+            </w:r>
+            <w:proofErr w:type="spellEnd"/>
+          </w:p>
+        </w:tc>
+        <w:tc>
+          <w:tcPr>
+            <w:tcW w:w="2039" w:type="dxa"/>
+          </w:tcPr>
+          <w:p>
+            <w:pPr>
+              <w:jc w:val="center"/>
+              <w:rPr>
+                <w:u w:val="single"/>
+              </w:rPr>
+            </w:pPr>
+            <w:r>
+              <w:t>SELECT</w:t>
+            </w:r>
+          </w:p>
+        </w:tc>
+        <w:tc>
+          <w:tcPr>
+            <w:tcW w:w="3712" w:type="dxa"/>
+          </w:tcPr>
+          <w:p>
+            <w:r>
+              <w:t>Consulta para obtener los cargos de las relacionadas a la tabla personas</w:t>
+            </w:r>
+          </w:p>
+        </w:tc>
+      </w:tr>
+      <w:tr>
+        <w:tc>
+          <w:tcPr>
+            <w:tcW w:w="2295" w:type="dxa"/>
+          </w:tcPr>
+          <w:p>
+            <w:r>
+              <w:t>financiero</w:t>
+            </w:r>
+          </w:p>
+        </w:tc>
+        <w:tc>
+          <w:tcPr>
+            <w:tcW w:w="3012" w:type="dxa"/>
+          </w:tcPr>
+          <w:p>
+            <w:proofErr w:type="spellStart"/>
+            <w:r>
+              <w:t>t</w:t>
+            </w:r>
+            <w:r>
+              <w:t>alen_cargo</w:t>
+            </w:r>
+            <w:proofErr w:type="spellEnd"/>
+          </w:p>
+        </w:tc>
+        <w:tc>
+          <w:tcPr>
+            <w:tcW w:w="2039" w:type="dxa"/>
+          </w:tcPr>
+          <w:p>
+            <w:pPr>
+              <w:jc w:val="center"/>
+            </w:pPr>
+            <w:r>
+              <w:t>SELECT</w:t>
+            </w:r>
+          </w:p>
+        </w:tc>
+        <w:tc>
+          <w:tcPr>
+            <w:tcW w:w="3712" w:type="dxa"/>
+          </w:tcPr>
+          <w:p>
+            <w:r>
+              <w:t>Consulta para obtener los cargos de las relacionadas a la tabla personas</w:t>
+            </w:r>
+          </w:p>
+        </w:tc>
+      </w:tr>
+      <w:tr>
+        <w:tc>
+          <w:tcPr>
+            <w:tcW w:w="2295" w:type="dxa"/>
+          </w:tcPr>
+          <w:p>
+            <w:r>
+              <w:t>seguridad</w:t>
+            </w:r>
+          </w:p>
+        </w:tc>
+        <w:tc>
+          <w:tcPr>
+            <w:tcW w:w="3012" w:type="dxa"/>
+          </w:tcPr>
+          <w:p>
+            <w:proofErr w:type="spellStart"/>
+            <w:r>
+              <w:t>segur_usuario</w:t>
+            </w:r>
+            <w:proofErr w:type="spellEnd"/>
+          </w:p>
+        </w:tc>
+        <w:tc>
+          <w:tcPr>
+            <w:tcW w:w="2039" w:type="dxa"/>
+          </w:tcPr>
+          <w:p>
+            <w:pPr>
+              <w:jc w:val="center"/>
+            </w:pPr>
+            <w:r>
+              <w:t>SELECT, INSERT, UPDATE</w:t>
+            </w:r>
+          </w:p>
+        </w:tc>
+        <w:tc>
+          <w:tcPr>
+            <w:tcW w:w="3712" w:type="dxa"/>
+          </w:tcPr>
+          <w:p>
+            <w:r>
+              <w:t xml:space="preserve">Necesario para dar acceso a usuarios al </w:t>
+            </w:r>
+            <w:r>
+              <w:t>módulo</w:t>
+            </w:r>
+            <w:r>
+              <w:t xml:space="preserve"> de </w:t>
+            </w:r>
+            <w:r>
+              <w:t>gestión</w:t>
+            </w:r>
+            <w:r>
+              <w:t xml:space="preserve"> de espacios </w:t>
+            </w:r>
+            <w:r>
+              <w:t>físicos</w:t>
+            </w:r>
+          </w:p>
+        </w:tc>
+      </w:tr>
+      <w:tr>
+        <w:tc>
+          <w:tcPr>
+            <w:tcW w:w="2295" w:type="dxa"/>
+          </w:tcPr>
+          <w:p>
+            <w:r>
+              <w:t>seguridad</w:t>
+            </w:r>
+          </w:p>
+        </w:tc>
+        <w:tc>
+          <w:tcPr>
+            <w:tcW w:w="3012" w:type="dxa"/>
+          </w:tcPr>
+          <w:p>
+            <w:proofErr w:type="spellStart"/>
+            <w:r>
+              <w:t>segur_nivel</w:t>
+            </w:r>
+            <w:proofErr w:type="spellEnd"/>
+          </w:p>
+        </w:tc>
+        <w:tc>
+          <w:tcPr>
+            <w:tcW w:w="2039" w:type="dxa"/>
+          </w:tcPr>
+          <w:p>
+            <w:pPr>
+              <w:jc w:val="center"/>
+            </w:pPr>
+            <w:r>
+              <w:t>SELECT, INSERT, UPDATE</w:t>
+            </w:r>
+          </w:p>
+        </w:tc>
+        <w:tc>
+          <w:tcPr>
+            <w:tcW w:w="3712" w:type="dxa"/>
+          </w:tcPr>
+          <w:p>
+            <w:r>
+              <w:t xml:space="preserve">Necesario para dar acceso a usuarios al </w:t>
+            </w:r>
+            <w:r>
+              <w:t>módulo</w:t>
+            </w:r>
+            <w:r>
+              <w:t xml:space="preserve"> de </w:t>
+            </w:r>
+            <w:r>
+              <w:t>gestión</w:t>
+            </w:r>
+            <w:r>
+              <w:t xml:space="preserve"> de espacios </w:t>
+            </w:r>
+            <w:r>
+              <w:t>físicos</w:t>
+            </w:r>
+          </w:p>
+        </w:tc>
+      </w:tr>
+      <w:tr>
+        <w:tc>
+          <w:tcPr>
+            <w:tcW w:w="2295" w:type="dxa"/>
+          </w:tcPr>
+          <w:p>
+            <w:r>
+              <w:lastRenderedPageBreak/>
+              <w:t>seguridad</w:t>
+            </w:r>
+          </w:p>
+        </w:tc>
+        <w:tc>
+          <w:tcPr>
+            <w:tcW w:w="3012" w:type="dxa"/>
+          </w:tcPr>
+          <w:p>
+            <w:proofErr w:type="spellStart"/>
+            <w:r>
+              <w:t>segur_nivel_usuario</w:t>
+            </w:r>
+            <w:proofErr w:type="spellEnd"/>
+          </w:p>
+        </w:tc>
+        <w:tc>
+          <w:tcPr>
+            <w:tcW w:w="2039" w:type="dxa"/>
+          </w:tcPr>
+          <w:p>
+            <w:pPr>
+              <w:jc w:val="center"/>
+              <w:rPr>
+                <w:u w:val="single"/>
+              </w:rPr>
+            </w:pPr>
+            <w:r>
+              <w:t>SELECT, INSERT, UPDATE</w:t>
+            </w:r>
+          </w:p>
+        </w:tc>
+        <w:tc>
+          <w:tcPr>
+            <w:tcW w:w="3712" w:type="dxa"/>
+          </w:tcPr>
+          <w:p>
+            <w:pPr>
+              <w:rPr>
+                <w:u w:val="single"/>
+              </w:rPr>
+            </w:pPr>
+            <w:r>
+              <w:t xml:space="preserve">Necesario para dar acceso a usuarios al </w:t>
+            </w:r>
+            <w:r>
+              <w:t>módulo</w:t>
+            </w:r>
+            <w:r>
+              <w:t xml:space="preserve"> de </w:t>
+            </w:r>
+            <w:r>
+              <w:t>gestión</w:t>
+            </w:r>
+            <w:r>
+              <w:t xml:space="preserve"> de espacios </w:t>
+            </w:r>
+            <w:r>
+              <w:t>físicos</w:t>
             </w:r>
             <w:bookmarkStart w:id="2" w:name="_GoBack"/>
             <w:bookmarkEnd w:id="2"/>
-          </w:p>
-        </w:tc>
-      </w:tr>
-      <w:tr>
-        <w:tc>
-          <w:tcPr>
-            <w:tcW w:w="2404" w:type="dxa"/>
-          </w:tcPr>
-          <w:p>
-            <w:proofErr w:type="spellStart"/>
-            <w:r>
-              <w:t>planeacion</w:t>
-            </w:r>
-            <w:proofErr w:type="spellEnd"/>
-          </w:p>
-        </w:tc>
-        <w:tc>
-          <w:tcPr>
-            <w:tcW w:w="2295" w:type="dxa"/>
-          </w:tcPr>
-          <w:p>
-            <w:proofErr w:type="spellStart"/>
-            <w:r>
-              <w:t>plan_asignacion_aula</w:t>
-            </w:r>
-            <w:proofErr w:type="spellEnd"/>
-          </w:p>
-        </w:tc>
-        <w:tc>
-          <w:tcPr>
-            <w:tcW w:w="2233" w:type="dxa"/>
-          </w:tcPr>
-          <w:p>
-            <w:pPr>
-              <w:jc w:val="center"/>
-            </w:pPr>
-            <w:r>
-              <w:t>*</w:t>
-            </w:r>
-          </w:p>
-        </w:tc>
-        <w:tc>
-          <w:tcPr>
-            <w:tcW w:w="4126" w:type="dxa"/>
-          </w:tcPr>
-          <w:p>
-            <w:r>
-              <w:t>Desarrollo aplicación</w:t>
-            </w:r>
-          </w:p>
-        </w:tc>
-      </w:tr>
-      <w:tr>
-        <w:tc>
-          <w:tcPr>
-            <w:tcW w:w="2404" w:type="dxa"/>
-          </w:tcPr>
-          <w:p>
-            <w:proofErr w:type="spellStart"/>
-            <w:r>
-              <w:t>planeacion</w:t>
-            </w:r>
-            <w:proofErr w:type="spellEnd"/>
-          </w:p>
-        </w:tc>
-        <w:tc>
-          <w:tcPr>
-            <w:tcW w:w="2295" w:type="dxa"/>
-          </w:tcPr>
-          <w:p>
-            <w:proofErr w:type="spellStart"/>
-            <w:r>
-              <w:t>plan_solicitud</w:t>
-            </w:r>
-            <w:proofErr w:type="spellEnd"/>
-          </w:p>
-        </w:tc>
-        <w:tc>
-          <w:tcPr>
-            <w:tcW w:w="2233" w:type="dxa"/>
-          </w:tcPr>
-          <w:p>
-            <w:pPr>
-              <w:jc w:val="center"/>
-            </w:pPr>
-            <w:r>
-              <w:t>*</w:t>
-            </w:r>
-          </w:p>
-        </w:tc>
-        <w:tc>
-          <w:tcPr>
-            <w:tcW w:w="4126" w:type="dxa"/>
-          </w:tcPr>
-          <w:p>
-            <w:r>
-              <w:t>Desarrollo aplicación</w:t>
-            </w:r>
-          </w:p>
-        </w:tc>
-      </w:tr>
-      <w:tr>
-        <w:tc>
-          <w:tcPr>
-            <w:tcW w:w="2404" w:type="dxa"/>
-          </w:tcPr>
-          <w:p>
-            <w:proofErr w:type="spellStart"/>
-            <w:r>
-              <w:t>planeacion</w:t>
-            </w:r>
-            <w:proofErr w:type="spellEnd"/>
-          </w:p>
-        </w:tc>
-        <w:tc>
-          <w:tcPr>
-            <w:tcW w:w="2295" w:type="dxa"/>
-          </w:tcPr>
-          <w:p>
-            <w:proofErr w:type="spellStart"/>
-            <w:r>
-              <w:t>plan_horario_espacio</w:t>
-            </w:r>
-            <w:proofErr w:type="spellEnd"/>
-          </w:p>
-        </w:tc>
-        <w:tc>
-          <w:tcPr>
-            <w:tcW w:w="2233" w:type="dxa"/>
-          </w:tcPr>
-          <w:p>
-            <w:pPr>
-              <w:jc w:val="center"/>
-            </w:pPr>
-            <w:r>
-              <w:t>*</w:t>
-            </w:r>
-          </w:p>
-        </w:tc>
-        <w:tc>
-          <w:tcPr>
-            <w:tcW w:w="4126" w:type="dxa"/>
-          </w:tcPr>
-          <w:p>
-            <w:r>
-              <w:t>Desarrollo aplicación</w:t>
-            </w:r>
-          </w:p>
-        </w:tc>
-      </w:tr>
-      <w:tr>
-        <w:tc>
-          <w:tcPr>
-            <w:tcW w:w="2404" w:type="dxa"/>
-          </w:tcPr>
-          <w:p>
-            <w:pPr>
-              <w:rPr>
-                <w:u w:val="single"/>
-              </w:rPr>
-            </w:pPr>
-            <w:proofErr w:type="spellStart"/>
-            <w:r>
-              <w:t>planeacion</w:t>
-            </w:r>
-            <w:proofErr w:type="spellEnd"/>
-          </w:p>
-        </w:tc>
-        <w:tc>
-          <w:tcPr>
-            <w:tcW w:w="2295" w:type="dxa"/>
-          </w:tcPr>
-          <w:p>
-            <w:proofErr w:type="spellStart"/>
-            <w:r>
-              <w:t>plan_asignacion_espacio</w:t>
-            </w:r>
-            <w:proofErr w:type="spellEnd"/>
-          </w:p>
-        </w:tc>
-        <w:tc>
-          <w:tcPr>
-            <w:tcW w:w="2233" w:type="dxa"/>
-          </w:tcPr>
-          <w:p>
-            <w:pPr>
-              <w:jc w:val="center"/>
-            </w:pPr>
-            <w:r>
-              <w:t>*</w:t>
-            </w:r>
-          </w:p>
-        </w:tc>
-        <w:tc>
-          <w:tcPr>
-            <w:tcW w:w="4126" w:type="dxa"/>
-          </w:tcPr>
-          <w:p>
-            <w:r>
-              <w:t>Desarrollo aplicación</w:t>
-            </w:r>
-          </w:p>
-        </w:tc>
-      </w:tr>
-      <w:tr>
-        <w:tc>
-          <w:tcPr>
-            <w:tcW w:w="2404" w:type="dxa"/>
-          </w:tcPr>
-          <w:p>
-            <w:r>
-              <w:t>general</w:t>
-            </w:r>
-          </w:p>
-        </w:tc>
-        <w:tc>
-          <w:tcPr>
-            <w:tcW w:w="2295" w:type="dxa"/>
-          </w:tcPr>
-          <w:p>
-            <w:proofErr w:type="spellStart"/>
-            <w:r>
-              <w:t>gener_unidad</w:t>
-            </w:r>
-            <w:proofErr w:type="spellEnd"/>
-          </w:p>
-        </w:tc>
-        <w:tc>
-          <w:tcPr>
-            <w:tcW w:w="2233" w:type="dxa"/>
-          </w:tcPr>
-          <w:p>
-            <w:pPr>
-              <w:jc w:val="center"/>
-            </w:pPr>
-            <w:r>
-              <w:t>SELECT</w:t>
-            </w:r>
-          </w:p>
-        </w:tc>
-        <w:tc>
-          <w:tcPr>
-            <w:tcW w:w="4126" w:type="dxa"/>
-          </w:tcPr>
-          <w:p>
-            <w:r>
-              <w:t>Consulta de las facultades, departamentos y programas</w:t>
-            </w:r>
-          </w:p>
-        </w:tc>
-      </w:tr>
-      <w:tr>
-        <w:tc>
-          <w:tcPr>
-            <w:tcW w:w="2404" w:type="dxa"/>
-          </w:tcPr>
-          <w:p>
-            <w:r>
-              <w:t>general</w:t>
-            </w:r>
-          </w:p>
-        </w:tc>
-        <w:tc>
-          <w:tcPr>
-            <w:tcW w:w="2295" w:type="dxa"/>
-          </w:tcPr>
-          <w:p>
-            <w:proofErr w:type="spellStart"/>
-            <w:r>
-              <w:t>gener_organigrama</w:t>
-            </w:r>
-            <w:proofErr w:type="spellEnd"/>
-          </w:p>
-        </w:tc>
-        <w:tc>
-          <w:tcPr>
-            <w:tcW w:w="2233" w:type="dxa"/>
-          </w:tcPr>
-          <w:p>
-            <w:pPr>
-              <w:jc w:val="center"/>
-            </w:pPr>
-            <w:r>
-              <w:t>SELECT</w:t>
-            </w:r>
-          </w:p>
-        </w:tc>
-        <w:tc>
-          <w:tcPr>
-            <w:tcW w:w="4126" w:type="dxa"/>
-          </w:tcPr>
-          <w:p>
-            <w:pPr>
-              <w:rPr>
-                <w:u w:val="single"/>
-              </w:rPr>
-            </w:pPr>
-            <w:r>
-              <w:t>Consulta de las facultades, departamentos y programas</w:t>
-            </w:r>
-          </w:p>
-        </w:tc>
-      </w:tr>
-      <w:tr>
-        <w:tc>
-          <w:tcPr>
-            <w:tcW w:w="2404" w:type="dxa"/>
-          </w:tcPr>
-          <w:p>
-            <w:r>
-              <w:t>general</w:t>
-            </w:r>
-          </w:p>
-        </w:tc>
-        <w:tc>
-          <w:tcPr>
-            <w:tcW w:w="2295" w:type="dxa"/>
-          </w:tcPr>
-          <w:p>
-            <w:proofErr w:type="spellStart"/>
-            <w:r>
-              <w:t>gener_tipo_unidad</w:t>
-            </w:r>
-            <w:proofErr w:type="spellEnd"/>
-          </w:p>
-        </w:tc>
-        <w:tc>
-          <w:tcPr>
-            <w:tcW w:w="2233" w:type="dxa"/>
-          </w:tcPr>
-          <w:p>
-            <w:pPr>
-              <w:jc w:val="center"/>
-            </w:pPr>
-            <w:r>
-              <w:t>SELECT</w:t>
-            </w:r>
-          </w:p>
-        </w:tc>
-        <w:tc>
-          <w:tcPr>
-            <w:tcW w:w="4126" w:type="dxa"/>
-          </w:tcPr>
-          <w:p>
-            <w:r>
-              <w:t>Consulta de las facultades, departamentos y programas</w:t>
-            </w:r>
-          </w:p>
-        </w:tc>
-      </w:tr>
-      <w:tr>
-        <w:tc>
-          <w:tcPr>
-            <w:tcW w:w="2404" w:type="dxa"/>
-          </w:tcPr>
-          <w:p>
-            <w:proofErr w:type="spellStart"/>
-            <w:r>
-              <w:rPr>
-                <w:u w:val="single"/>
-              </w:rPr>
-              <w:t>academ</w:t>
-            </w:r>
-            <w:r>
-              <w:rPr>
-                <w:u w:val="single"/>
-              </w:rPr>
-              <w:t>i</w:t>
-            </w:r>
-            <w:r>
-              <w:rPr>
-                <w:u w:val="single"/>
-              </w:rPr>
-              <w:t>co</w:t>
-            </w:r>
-            <w:proofErr w:type="spellEnd"/>
-          </w:p>
-        </w:tc>
-        <w:tc>
-          <w:tcPr>
-            <w:tcW w:w="2295" w:type="dxa"/>
-          </w:tcPr>
-          <w:p>
-            <w:proofErr w:type="spellStart"/>
-            <w:r>
-              <w:t>acade_programa</w:t>
-            </w:r>
-            <w:proofErr w:type="spellEnd"/>
-          </w:p>
-        </w:tc>
-        <w:tc>
-          <w:tcPr>
-            <w:tcW w:w="2233" w:type="dxa"/>
-          </w:tcPr>
-          <w:p>
-            <w:pPr>
-              <w:jc w:val="center"/>
-              <w:rPr>
-                <w:u w:val="single"/>
-              </w:rPr>
-            </w:pPr>
-            <w:r>
-              <w:t>SELECT</w:t>
-            </w:r>
-          </w:p>
-        </w:tc>
-        <w:tc>
-          <w:tcPr>
-            <w:tcW w:w="4126" w:type="dxa"/>
-          </w:tcPr>
-          <w:p>
-            <w:r>
-              <w:t>Consulta de las facultades, departamentos y programas</w:t>
-            </w:r>
           </w:p>
         </w:tc>
       </w:tr>

</xml_diff>